<commit_message>
Final upload. More details below.
- Updated final fluency review document with GitHub links.
- Added final professional behavior document.
</commit_message>
<xml_diff>
--- a/Familiarity Reviews/Fluency Review #2.docx
+++ b/Familiarity Reviews/Fluency Review #2.docx
@@ -240,28 +240,35 @@
         </w:rPr>
         <w:t xml:space="preserve">JUnit is a testing framework for the Java programming language. It promotes the idea of testing before coding: Ideally to encourage a pattern of testing, followed by coding, and so forth. Continual testing throughout the development process can help ensure stability of the </w:t>
       </w:r>
-      <w:proofErr w:type="gramStart"/>
-      <w:r>
-        <w:rPr>
-          <w:sz w:val="22"/>
-          <w:szCs w:val="22"/>
-        </w:rPr>
-        <w:t>program, and</w:t>
-      </w:r>
-      <w:proofErr w:type="gramEnd"/>
-      <w:r>
-        <w:rPr>
-          <w:sz w:val="22"/>
-          <w:szCs w:val="22"/>
-        </w:rPr>
-        <w:t xml:space="preserve"> help prevent the programmer from creating a pile of errors that they only discover after a rigorous few hours of programming (without testing).</w:t>
-      </w:r>
-      <w:r>
-        <w:rPr>
-          <w:sz w:val="22"/>
-          <w:szCs w:val="22"/>
-        </w:rPr>
-        <w:t xml:space="preserve"> It saves time and resources, both.</w:t>
+      <w:r>
+        <w:rPr>
+          <w:sz w:val="22"/>
+          <w:szCs w:val="22"/>
+        </w:rPr>
+        <w:t>program and</w:t>
+      </w:r>
+      <w:r>
+        <w:rPr>
+          <w:sz w:val="22"/>
+          <w:szCs w:val="22"/>
+        </w:rPr>
+        <w:t xml:space="preserve"> help prevent the programmer from creating a pile of errors that they only discover after rigorous of programming (without testing).</w:t>
+      </w:r>
+      <w:r>
+        <w:rPr>
+          <w:sz w:val="22"/>
+          <w:szCs w:val="22"/>
+        </w:rPr>
+        <w:t xml:space="preserve"> It save</w:t>
+      </w:r>
+      <w:bookmarkStart w:id="0" w:name="_GoBack"/>
+      <w:bookmarkEnd w:id="0"/>
+      <w:r>
+        <w:rPr>
+          <w:sz w:val="22"/>
+          <w:szCs w:val="22"/>
+        </w:rPr>
+        <w:t>s time and resources, both.</w:t>
       </w:r>
       <w:r>
         <w:rPr>
@@ -498,6 +505,16 @@
             <w:tcW w:w="1980" w:type="dxa"/>
           </w:tcPr>
           <w:p>
+            <w:hyperlink r:id="rId5" w:history="1">
+              <w:r>
+                <w:rPr>
+                  <w:rStyle w:val="Hyperlink"/>
+                </w:rPr>
+                <w:t>https://github.com/alkire-jeremy/CIT360/blob/master/src/test/java/cit360/JJUTest.java</w:t>
+              </w:r>
+            </w:hyperlink>
+          </w:p>
+          <w:p>
             <w:pPr>
               <w:rPr>
                 <w:sz w:val="22"/>
@@ -623,6 +640,14 @@
                 <w:szCs w:val="22"/>
               </w:rPr>
             </w:pPr>
+            <w:hyperlink r:id="rId6" w:history="1">
+              <w:r>
+                <w:rPr>
+                  <w:rStyle w:val="Hyperlink"/>
+                </w:rPr>
+                <w:t>https://github.com/alkire-jeremy/CIT360/blob/master/src/test/java/cit360/QCTest.java</w:t>
+              </w:r>
+            </w:hyperlink>
           </w:p>
         </w:tc>
         <w:tc>
@@ -726,15 +751,13 @@
               </w:rPr>
               <w:t xml:space="preserve"> they are </w:t>
             </w:r>
-            <w:proofErr w:type="gramStart"/>
-            <w:r>
-              <w:rPr>
-                <w:sz w:val="22"/>
-                <w:szCs w:val="22"/>
-              </w:rPr>
-              <w:t>equal to each other</w:t>
-            </w:r>
-            <w:proofErr w:type="gramEnd"/>
+            <w:r>
+              <w:rPr>
+                <w:sz w:val="22"/>
+                <w:szCs w:val="22"/>
+              </w:rPr>
+              <w:t>equal</w:t>
+            </w:r>
             <w:r>
               <w:rPr>
                 <w:sz w:val="22"/>
@@ -811,6 +834,21 @@
                 <w:szCs w:val="22"/>
               </w:rPr>
             </w:pPr>
+            <w:hyperlink r:id="rId7" w:history="1">
+              <w:r>
+                <w:rPr>
+                  <w:rStyle w:val="Hyperlink"/>
+                </w:rPr>
+                <w:t>https://github.com/alkire-jeremy/CIT360/bl</w:t>
+              </w:r>
+              <w:r>
+                <w:rPr>
+                  <w:rStyle w:val="Hyperlink"/>
+                </w:rPr>
+                <w:lastRenderedPageBreak/>
+                <w:t>ob/master/src/test/java/cit360/AssertionsExample.java</w:t>
+              </w:r>
+            </w:hyperlink>
           </w:p>
         </w:tc>
         <w:tc>
@@ -829,6 +867,7 @@
                 <w:sz w:val="22"/>
                 <w:szCs w:val="22"/>
               </w:rPr>
+              <w:lastRenderedPageBreak/>
               <w:t xml:space="preserve">This class is also contained in the </w:t>
             </w:r>
             <w:proofErr w:type="spellStart"/>
@@ -1335,15 +1374,13 @@
               </w:rPr>
               <w:t xml:space="preserve">The program will stop execution upon reaching a failure, so to test the last two assert methods (that are intended to fail) you’ll have to comment out the failures </w:t>
             </w:r>
-            <w:proofErr w:type="gramStart"/>
-            <w:r>
-              <w:rPr>
-                <w:sz w:val="22"/>
-                <w:szCs w:val="22"/>
-              </w:rPr>
-              <w:t>previous to</w:t>
-            </w:r>
-            <w:proofErr w:type="gramEnd"/>
+            <w:r>
+              <w:rPr>
+                <w:sz w:val="22"/>
+                <w:szCs w:val="22"/>
+              </w:rPr>
+              <w:t>before</w:t>
+            </w:r>
             <w:r>
               <w:rPr>
                 <w:sz w:val="22"/>
@@ -1444,6 +1481,14 @@
                 <w:szCs w:val="22"/>
               </w:rPr>
             </w:pPr>
+            <w:r>
+              <w:rPr>
+                <w:sz w:val="22"/>
+                <w:szCs w:val="22"/>
+              </w:rPr>
+              <w:lastRenderedPageBreak/>
+              <w:t>My code.</w:t>
+            </w:r>
           </w:p>
         </w:tc>
       </w:tr>
@@ -1761,6 +1806,14 @@
                 <w:szCs w:val="22"/>
               </w:rPr>
             </w:pPr>
+            <w:hyperlink r:id="rId8" w:history="1">
+              <w:r>
+                <w:rPr>
+                  <w:rStyle w:val="Hyperlink"/>
+                </w:rPr>
+                <w:t>https://github.com/alkire-jeremy/CIT360/blob/master/src/main/webapp/SystemTest.jsp</w:t>
+              </w:r>
+            </w:hyperlink>
           </w:p>
         </w:tc>
         <w:tc>
@@ -2138,7 +2191,16 @@
           <w:tcPr>
             <w:tcW w:w="1980" w:type="dxa"/>
           </w:tcPr>
-          <w:p/>
+          <w:p>
+            <w:hyperlink r:id="rId9" w:history="1">
+              <w:r>
+                <w:rPr>
+                  <w:rStyle w:val="Hyperlink"/>
+                </w:rPr>
+                <w:t>https://github.com/alkire-jeremy/CIT360/blob/master/src/main/webapp/HibernateTest.jsp</w:t>
+              </w:r>
+            </w:hyperlink>
+          </w:p>
         </w:tc>
         <w:tc>
           <w:tcPr>
@@ -2538,7 +2600,23 @@
           <w:tcPr>
             <w:tcW w:w="1980" w:type="dxa"/>
           </w:tcPr>
-          <w:p/>
+          <w:p>
+            <w:hyperlink r:id="rId10" w:history="1">
+              <w:r>
+                <w:rPr>
+                  <w:rStyle w:val="Hyperlink"/>
+                </w:rPr>
+                <w:t>https://github.com/alkire-jeremy/CIT360/blob/master/src/m</w:t>
+              </w:r>
+              <w:r>
+                <w:rPr>
+                  <w:rStyle w:val="Hyperlink"/>
+                </w:rPr>
+                <w:lastRenderedPageBreak/>
+                <w:t>ain/webapp/Input.jsp</w:t>
+              </w:r>
+            </w:hyperlink>
+          </w:p>
         </w:tc>
         <w:tc>
           <w:tcPr>
@@ -2556,6 +2634,7 @@
                 <w:sz w:val="22"/>
                 <w:szCs w:val="22"/>
               </w:rPr>
+              <w:lastRenderedPageBreak/>
               <w:t xml:space="preserve">If the user types “Input” into the text field in the navigation bar they are taken to the </w:t>
             </w:r>
             <w:proofErr w:type="spellStart"/>
@@ -2658,6 +2737,14 @@
                 <w:szCs w:val="22"/>
               </w:rPr>
             </w:pPr>
+            <w:r>
+              <w:rPr>
+                <w:sz w:val="22"/>
+                <w:szCs w:val="22"/>
+              </w:rPr>
+              <w:lastRenderedPageBreak/>
+              <w:t>My code.</w:t>
+            </w:r>
           </w:p>
         </w:tc>
       </w:tr>
@@ -2688,7 +2775,16 @@
           <w:tcPr>
             <w:tcW w:w="1980" w:type="dxa"/>
           </w:tcPr>
-          <w:p/>
+          <w:p>
+            <w:hyperlink r:id="rId11" w:history="1">
+              <w:r>
+                <w:rPr>
+                  <w:rStyle w:val="Hyperlink"/>
+                </w:rPr>
+                <w:t>https://github.com/alkire-jeremy/CIT360/blob/master/src/main/webapp/Error.jsp</w:t>
+              </w:r>
+            </w:hyperlink>
+          </w:p>
         </w:tc>
         <w:tc>
           <w:tcPr>
@@ -2791,6 +2887,13 @@
                 <w:szCs w:val="22"/>
               </w:rPr>
             </w:pPr>
+            <w:r>
+              <w:rPr>
+                <w:sz w:val="22"/>
+                <w:szCs w:val="22"/>
+              </w:rPr>
+              <w:t>My code.</w:t>
+            </w:r>
           </w:p>
         </w:tc>
       </w:tr>
@@ -2819,7 +2922,16 @@
           <w:tcPr>
             <w:tcW w:w="1980" w:type="dxa"/>
           </w:tcPr>
-          <w:p/>
+          <w:p>
+            <w:hyperlink r:id="rId12" w:history="1">
+              <w:r>
+                <w:rPr>
+                  <w:rStyle w:val="Hyperlink"/>
+                </w:rPr>
+                <w:t>https://github.com/alkire-jeremy/CIT360/blob/master/src/main/java/systemtest/Addition.java</w:t>
+              </w:r>
+            </w:hyperlink>
+          </w:p>
         </w:tc>
         <w:tc>
           <w:tcPr>
@@ -2907,6 +3019,13 @@
                 <w:szCs w:val="22"/>
               </w:rPr>
             </w:pPr>
+            <w:r>
+              <w:rPr>
+                <w:sz w:val="22"/>
+                <w:szCs w:val="22"/>
+              </w:rPr>
+              <w:t>My code.</w:t>
+            </w:r>
           </w:p>
         </w:tc>
       </w:tr>
@@ -2937,7 +3056,16 @@
           <w:tcPr>
             <w:tcW w:w="1980" w:type="dxa"/>
           </w:tcPr>
-          <w:p/>
+          <w:p>
+            <w:hyperlink r:id="rId13" w:history="1">
+              <w:r>
+                <w:rPr>
+                  <w:rStyle w:val="Hyperlink"/>
+                </w:rPr>
+                <w:t>https://github.com/alkire-jeremy/CIT360/blob/master/src/main/webapp/Logic.jsp</w:t>
+              </w:r>
+            </w:hyperlink>
+          </w:p>
         </w:tc>
         <w:tc>
           <w:tcPr>
@@ -3025,6 +3153,14 @@
                 <w:szCs w:val="22"/>
               </w:rPr>
             </w:pPr>
+            <w:r>
+              <w:rPr>
+                <w:sz w:val="22"/>
+                <w:szCs w:val="22"/>
+              </w:rPr>
+              <w:lastRenderedPageBreak/>
+              <w:t>My code.</w:t>
+            </w:r>
           </w:p>
         </w:tc>
       </w:tr>
@@ -3053,7 +3189,16 @@
           <w:tcPr>
             <w:tcW w:w="1980" w:type="dxa"/>
           </w:tcPr>
-          <w:p/>
+          <w:p>
+            <w:hyperlink r:id="rId14" w:history="1">
+              <w:r>
+                <w:rPr>
+                  <w:rStyle w:val="Hyperlink"/>
+                </w:rPr>
+                <w:t>https://github.com/alkire-jeremy/CIT360/blob/master/Familiarity%20Reviews/Documentation/Systems%20Level%20Test%20(Documentation).xlsx</w:t>
+              </w:r>
+            </w:hyperlink>
+          </w:p>
         </w:tc>
         <w:tc>
           <w:tcPr>
@@ -3097,6 +3242,285 @@
         </w:tc>
       </w:tr>
     </w:tbl>
+    <w:p>
+      <w:pPr>
+        <w:rPr>
+          <w:b/>
+          <w:sz w:val="22"/>
+          <w:szCs w:val="22"/>
+        </w:rPr>
+      </w:pPr>
+    </w:p>
+    <w:p>
+      <w:pPr>
+        <w:rPr>
+          <w:b/>
+          <w:sz w:val="22"/>
+          <w:szCs w:val="22"/>
+        </w:rPr>
+      </w:pPr>
+    </w:p>
+    <w:p>
+      <w:pPr>
+        <w:rPr>
+          <w:b/>
+          <w:sz w:val="22"/>
+          <w:szCs w:val="22"/>
+        </w:rPr>
+      </w:pPr>
+    </w:p>
+    <w:p>
+      <w:pPr>
+        <w:rPr>
+          <w:b/>
+          <w:sz w:val="22"/>
+          <w:szCs w:val="22"/>
+        </w:rPr>
+      </w:pPr>
+    </w:p>
+    <w:p>
+      <w:pPr>
+        <w:rPr>
+          <w:b/>
+          <w:sz w:val="22"/>
+          <w:szCs w:val="22"/>
+        </w:rPr>
+      </w:pPr>
+    </w:p>
+    <w:p>
+      <w:pPr>
+        <w:rPr>
+          <w:b/>
+          <w:sz w:val="22"/>
+          <w:szCs w:val="22"/>
+        </w:rPr>
+      </w:pPr>
+    </w:p>
+    <w:p>
+      <w:pPr>
+        <w:rPr>
+          <w:b/>
+          <w:sz w:val="22"/>
+          <w:szCs w:val="22"/>
+        </w:rPr>
+      </w:pPr>
+    </w:p>
+    <w:p>
+      <w:pPr>
+        <w:rPr>
+          <w:b/>
+          <w:sz w:val="22"/>
+          <w:szCs w:val="22"/>
+        </w:rPr>
+      </w:pPr>
+    </w:p>
+    <w:p>
+      <w:pPr>
+        <w:rPr>
+          <w:b/>
+          <w:sz w:val="22"/>
+          <w:szCs w:val="22"/>
+        </w:rPr>
+      </w:pPr>
+    </w:p>
+    <w:p>
+      <w:pPr>
+        <w:rPr>
+          <w:b/>
+          <w:sz w:val="22"/>
+          <w:szCs w:val="22"/>
+        </w:rPr>
+      </w:pPr>
+    </w:p>
+    <w:p>
+      <w:pPr>
+        <w:rPr>
+          <w:b/>
+          <w:sz w:val="22"/>
+          <w:szCs w:val="22"/>
+        </w:rPr>
+      </w:pPr>
+    </w:p>
+    <w:p>
+      <w:pPr>
+        <w:rPr>
+          <w:b/>
+          <w:sz w:val="22"/>
+          <w:szCs w:val="22"/>
+        </w:rPr>
+      </w:pPr>
+    </w:p>
+    <w:p>
+      <w:pPr>
+        <w:rPr>
+          <w:b/>
+          <w:sz w:val="22"/>
+          <w:szCs w:val="22"/>
+        </w:rPr>
+      </w:pPr>
+    </w:p>
+    <w:p>
+      <w:pPr>
+        <w:rPr>
+          <w:b/>
+          <w:sz w:val="22"/>
+          <w:szCs w:val="22"/>
+        </w:rPr>
+      </w:pPr>
+    </w:p>
+    <w:p>
+      <w:pPr>
+        <w:rPr>
+          <w:b/>
+          <w:sz w:val="22"/>
+          <w:szCs w:val="22"/>
+        </w:rPr>
+      </w:pPr>
+    </w:p>
+    <w:p>
+      <w:pPr>
+        <w:rPr>
+          <w:b/>
+          <w:sz w:val="22"/>
+          <w:szCs w:val="22"/>
+        </w:rPr>
+      </w:pPr>
+    </w:p>
+    <w:p>
+      <w:pPr>
+        <w:pStyle w:val="Heading1"/>
+        <w:jc w:val="center"/>
+      </w:pPr>
+      <w:r>
+        <w:t>DOCUMENT IS CONTINUED ON THE NEXT PAGE.</w:t>
+      </w:r>
+    </w:p>
+    <w:p>
+      <w:pPr>
+        <w:rPr>
+          <w:b/>
+          <w:sz w:val="22"/>
+          <w:szCs w:val="22"/>
+        </w:rPr>
+      </w:pPr>
+    </w:p>
+    <w:p>
+      <w:pPr>
+        <w:rPr>
+          <w:b/>
+          <w:sz w:val="22"/>
+          <w:szCs w:val="22"/>
+        </w:rPr>
+      </w:pPr>
+    </w:p>
+    <w:p>
+      <w:pPr>
+        <w:rPr>
+          <w:b/>
+          <w:sz w:val="22"/>
+          <w:szCs w:val="22"/>
+        </w:rPr>
+      </w:pPr>
+    </w:p>
+    <w:p>
+      <w:pPr>
+        <w:rPr>
+          <w:b/>
+          <w:sz w:val="22"/>
+          <w:szCs w:val="22"/>
+        </w:rPr>
+      </w:pPr>
+    </w:p>
+    <w:p>
+      <w:pPr>
+        <w:rPr>
+          <w:b/>
+          <w:sz w:val="22"/>
+          <w:szCs w:val="22"/>
+        </w:rPr>
+      </w:pPr>
+    </w:p>
+    <w:p>
+      <w:pPr>
+        <w:rPr>
+          <w:b/>
+          <w:sz w:val="22"/>
+          <w:szCs w:val="22"/>
+        </w:rPr>
+      </w:pPr>
+    </w:p>
+    <w:p>
+      <w:pPr>
+        <w:rPr>
+          <w:b/>
+          <w:sz w:val="22"/>
+          <w:szCs w:val="22"/>
+        </w:rPr>
+      </w:pPr>
+    </w:p>
+    <w:p>
+      <w:pPr>
+        <w:rPr>
+          <w:b/>
+          <w:sz w:val="22"/>
+          <w:szCs w:val="22"/>
+        </w:rPr>
+      </w:pPr>
+    </w:p>
+    <w:p>
+      <w:pPr>
+        <w:rPr>
+          <w:b/>
+          <w:sz w:val="22"/>
+          <w:szCs w:val="22"/>
+        </w:rPr>
+      </w:pPr>
+    </w:p>
+    <w:p>
+      <w:pPr>
+        <w:rPr>
+          <w:b/>
+          <w:sz w:val="22"/>
+          <w:szCs w:val="22"/>
+        </w:rPr>
+      </w:pPr>
+    </w:p>
+    <w:p>
+      <w:pPr>
+        <w:rPr>
+          <w:b/>
+          <w:sz w:val="22"/>
+          <w:szCs w:val="22"/>
+        </w:rPr>
+      </w:pPr>
+    </w:p>
+    <w:p>
+      <w:pPr>
+        <w:rPr>
+          <w:b/>
+          <w:sz w:val="22"/>
+          <w:szCs w:val="22"/>
+        </w:rPr>
+      </w:pPr>
+    </w:p>
+    <w:p>
+      <w:pPr>
+        <w:rPr>
+          <w:b/>
+          <w:sz w:val="22"/>
+          <w:szCs w:val="22"/>
+        </w:rPr>
+      </w:pPr>
+    </w:p>
+    <w:p>
+      <w:pPr>
+        <w:rPr>
+          <w:b/>
+          <w:sz w:val="22"/>
+          <w:szCs w:val="22"/>
+        </w:rPr>
+      </w:pPr>
+    </w:p>
     <w:p>
       <w:pPr>
         <w:rPr>
@@ -3362,6 +3786,13 @@
                 <w:szCs w:val="22"/>
               </w:rPr>
             </w:pPr>
+            <w:r>
+              <w:rPr>
+                <w:sz w:val="22"/>
+                <w:szCs w:val="22"/>
+              </w:rPr>
+              <w:t>use_case_diagram.png</w:t>
+            </w:r>
           </w:p>
         </w:tc>
         <w:tc>
@@ -3375,6 +3806,14 @@
                 <w:szCs w:val="22"/>
               </w:rPr>
             </w:pPr>
+            <w:hyperlink r:id="rId15" w:history="1">
+              <w:r>
+                <w:rPr>
+                  <w:rStyle w:val="Hyperlink"/>
+                </w:rPr>
+                <w:t>https://github.com/alkire-jeremy/CIT360/blob/master/Familiarity%20Reviews/Diagrams/Use%20Case%20Diagrams/use_case_diagram.png</w:t>
+              </w:r>
+            </w:hyperlink>
           </w:p>
         </w:tc>
         <w:tc>
@@ -3589,7 +4028,6 @@
                 <w:sz w:val="22"/>
                 <w:szCs w:val="22"/>
               </w:rPr>
-              <w:lastRenderedPageBreak/>
               <w:t xml:space="preserve">There is an </w:t>
             </w:r>
             <w:r>
@@ -3665,7 +4103,15 @@
                 <w:sz w:val="22"/>
                 <w:szCs w:val="22"/>
               </w:rPr>
-              <w:t xml:space="preserve"> relationship between Browse Content and View Advertisement because a user </w:t>
+              <w:t xml:space="preserve"> relationship between Browse Content and View </w:t>
+            </w:r>
+            <w:r>
+              <w:rPr>
+                <w:sz w:val="22"/>
+                <w:szCs w:val="22"/>
+              </w:rPr>
+              <w:lastRenderedPageBreak/>
+              <w:t xml:space="preserve">Advertisement because a user </w:t>
             </w:r>
             <w:r>
               <w:rPr>
@@ -3858,16 +4304,143 @@
     <w:p>
       <w:pPr>
         <w:rPr>
-          <w:sz w:val="22"/>
-          <w:szCs w:val="22"/>
-        </w:rPr>
-      </w:pPr>
-      <w:r>
-        <w:rPr>
-          <w:b/>
-          <w:sz w:val="22"/>
-          <w:szCs w:val="22"/>
-        </w:rPr>
+          <w:b/>
+          <w:sz w:val="22"/>
+          <w:szCs w:val="22"/>
+        </w:rPr>
+      </w:pPr>
+    </w:p>
+    <w:p>
+      <w:pPr>
+        <w:rPr>
+          <w:b/>
+          <w:sz w:val="22"/>
+          <w:szCs w:val="22"/>
+        </w:rPr>
+      </w:pPr>
+    </w:p>
+    <w:p>
+      <w:pPr>
+        <w:rPr>
+          <w:b/>
+          <w:sz w:val="22"/>
+          <w:szCs w:val="22"/>
+        </w:rPr>
+      </w:pPr>
+    </w:p>
+    <w:p>
+      <w:pPr>
+        <w:rPr>
+          <w:b/>
+          <w:sz w:val="22"/>
+          <w:szCs w:val="22"/>
+        </w:rPr>
+      </w:pPr>
+    </w:p>
+    <w:p>
+      <w:pPr>
+        <w:rPr>
+          <w:b/>
+          <w:sz w:val="22"/>
+          <w:szCs w:val="22"/>
+        </w:rPr>
+      </w:pPr>
+    </w:p>
+    <w:p>
+      <w:pPr>
+        <w:pStyle w:val="Heading1"/>
+        <w:jc w:val="center"/>
+      </w:pPr>
+      <w:r>
+        <w:t>DOCUMENT IS CONTINUED ON THE NEXT PAGE.</w:t>
+      </w:r>
+    </w:p>
+    <w:p>
+      <w:pPr>
+        <w:rPr>
+          <w:b/>
+          <w:sz w:val="22"/>
+          <w:szCs w:val="22"/>
+        </w:rPr>
+      </w:pPr>
+    </w:p>
+    <w:p>
+      <w:pPr>
+        <w:rPr>
+          <w:b/>
+          <w:sz w:val="22"/>
+          <w:szCs w:val="22"/>
+        </w:rPr>
+      </w:pPr>
+    </w:p>
+    <w:p>
+      <w:pPr>
+        <w:rPr>
+          <w:b/>
+          <w:sz w:val="22"/>
+          <w:szCs w:val="22"/>
+        </w:rPr>
+      </w:pPr>
+    </w:p>
+    <w:p>
+      <w:pPr>
+        <w:rPr>
+          <w:b/>
+          <w:sz w:val="22"/>
+          <w:szCs w:val="22"/>
+        </w:rPr>
+      </w:pPr>
+    </w:p>
+    <w:p>
+      <w:pPr>
+        <w:rPr>
+          <w:b/>
+          <w:sz w:val="22"/>
+          <w:szCs w:val="22"/>
+        </w:rPr>
+      </w:pPr>
+    </w:p>
+    <w:p>
+      <w:pPr>
+        <w:rPr>
+          <w:b/>
+          <w:sz w:val="22"/>
+          <w:szCs w:val="22"/>
+        </w:rPr>
+      </w:pPr>
+    </w:p>
+    <w:p>
+      <w:pPr>
+        <w:rPr>
+          <w:b/>
+          <w:sz w:val="22"/>
+          <w:szCs w:val="22"/>
+        </w:rPr>
+      </w:pPr>
+    </w:p>
+    <w:p>
+      <w:pPr>
+        <w:rPr>
+          <w:b/>
+          <w:sz w:val="22"/>
+          <w:szCs w:val="22"/>
+        </w:rPr>
+      </w:pPr>
+    </w:p>
+    <w:p>
+      <w:pPr>
+        <w:rPr>
+          <w:sz w:val="22"/>
+          <w:szCs w:val="22"/>
+        </w:rPr>
+      </w:pPr>
+      <w:r>
+        <w:rPr>
+          <w:b/>
+          <w:sz w:val="22"/>
+          <w:szCs w:val="22"/>
+        </w:rPr>
+        <w:lastRenderedPageBreak/>
         <w:t>Coding Topic:</w:t>
       </w:r>
       <w:r>
@@ -3913,67 +4486,6 @@
           <w:szCs w:val="22"/>
         </w:rPr>
         <w:t xml:space="preserve"> from the view and the model and passes data between them as necessary.</w:t>
-      </w:r>
-    </w:p>
-    <w:p>
-      <w:pPr>
-        <w:rPr>
-          <w:sz w:val="22"/>
-          <w:szCs w:val="22"/>
-        </w:rPr>
-      </w:pPr>
-      <w:r>
-        <w:rPr>
-          <w:b/>
-          <w:sz w:val="22"/>
-          <w:szCs w:val="22"/>
-        </w:rPr>
-        <w:lastRenderedPageBreak/>
-        <w:t xml:space="preserve">Teaching Video: </w:t>
-      </w:r>
-      <w:r>
-        <w:rPr>
-          <w:sz w:val="22"/>
-          <w:szCs w:val="22"/>
-        </w:rPr>
-        <w:t xml:space="preserve"> </w:t>
-      </w:r>
-      <w:r>
-        <w:rPr>
-          <w:sz w:val="22"/>
-          <w:szCs w:val="22"/>
-        </w:rPr>
-        <w:t>None.</w:t>
-      </w:r>
-    </w:p>
-    <w:p>
-      <w:pPr>
-        <w:rPr>
-          <w:sz w:val="22"/>
-          <w:szCs w:val="22"/>
-        </w:rPr>
-      </w:pPr>
-      <w:r>
-        <w:rPr>
-          <w:b/>
-          <w:sz w:val="22"/>
-          <w:szCs w:val="22"/>
-        </w:rPr>
-        <w:t>Starting at:</w:t>
-      </w:r>
-      <w:r>
-        <w:rPr>
-          <w:sz w:val="22"/>
-          <w:szCs w:val="22"/>
-        </w:rPr>
-        <w:t xml:space="preserve"> </w:t>
-      </w:r>
-      <w:r>
-        <w:rPr>
-          <w:sz w:val="22"/>
-          <w:szCs w:val="22"/>
-        </w:rPr>
-        <w:t>N/A</w:t>
       </w:r>
     </w:p>
     <w:p>
@@ -4151,6 +4663,14 @@
                 <w:szCs w:val="22"/>
               </w:rPr>
             </w:pPr>
+            <w:hyperlink r:id="rId16" w:history="1">
+              <w:r>
+                <w:rPr>
+                  <w:rStyle w:val="Hyperlink"/>
+                </w:rPr>
+                <w:t>https://github.com/alkire-jeremy/CIT360/blob/master/src/main/java/mvc/view/RequestData.java</w:t>
+              </w:r>
+            </w:hyperlink>
           </w:p>
         </w:tc>
         <w:tc>
@@ -4284,6 +4804,14 @@
                 <w:szCs w:val="22"/>
               </w:rPr>
             </w:pPr>
+            <w:hyperlink r:id="rId17" w:history="1">
+              <w:r>
+                <w:rPr>
+                  <w:rStyle w:val="Hyperlink"/>
+                </w:rPr>
+                <w:t>https://github.com/alkire-jeremy/CIT360/blob/master/src/main/java/mvc/model/Athlete.java</w:t>
+              </w:r>
+            </w:hyperlink>
           </w:p>
         </w:tc>
         <w:tc>
@@ -4405,6 +4933,14 @@
                 <w:szCs w:val="22"/>
               </w:rPr>
             </w:pPr>
+            <w:hyperlink r:id="rId18" w:history="1">
+              <w:r>
+                <w:rPr>
+                  <w:rStyle w:val="Hyperlink"/>
+                </w:rPr>
+                <w:t>https://github.com/alkire-jeremy/CIT360/blob/master/src/main/java/mvc/controller/Engine.java</w:t>
+              </w:r>
+            </w:hyperlink>
           </w:p>
         </w:tc>
         <w:tc>
@@ -4562,59 +5098,6 @@
         </w:tc>
       </w:tr>
     </w:tbl>
-    <w:p>
-      <w:pPr>
-        <w:rPr>
-          <w:sz w:val="22"/>
-          <w:szCs w:val="22"/>
-        </w:rPr>
-      </w:pPr>
-    </w:p>
-    <w:p>
-      <w:pPr>
-        <w:rPr>
-          <w:b/>
-          <w:sz w:val="22"/>
-          <w:szCs w:val="22"/>
-        </w:rPr>
-      </w:pPr>
-    </w:p>
-    <w:p>
-      <w:pPr>
-        <w:rPr>
-          <w:b/>
-          <w:sz w:val="22"/>
-          <w:szCs w:val="22"/>
-        </w:rPr>
-      </w:pPr>
-    </w:p>
-    <w:p>
-      <w:pPr>
-        <w:rPr>
-          <w:b/>
-          <w:sz w:val="22"/>
-          <w:szCs w:val="22"/>
-        </w:rPr>
-      </w:pPr>
-    </w:p>
-    <w:p>
-      <w:pPr>
-        <w:rPr>
-          <w:b/>
-          <w:sz w:val="22"/>
-          <w:szCs w:val="22"/>
-        </w:rPr>
-      </w:pPr>
-    </w:p>
-    <w:p>
-      <w:pPr>
-        <w:rPr>
-          <w:b/>
-          <w:sz w:val="22"/>
-          <w:szCs w:val="22"/>
-        </w:rPr>
-      </w:pPr>
-    </w:p>
     <w:p>
       <w:pPr>
         <w:rPr>
@@ -4966,6 +5449,14 @@
                 <w:szCs w:val="22"/>
               </w:rPr>
             </w:pPr>
+            <w:hyperlink r:id="rId19" w:history="1">
+              <w:r>
+                <w:rPr>
+                  <w:rStyle w:val="Hyperlink"/>
+                </w:rPr>
+                <w:t>https://github.com/alkire-jeremy/CIT360/blob/master/src/main/java/collections/ArrayListExample.java</w:t>
+              </w:r>
+            </w:hyperlink>
           </w:p>
         </w:tc>
         <w:tc>
@@ -5041,6 +5532,14 @@
                 <w:szCs w:val="22"/>
               </w:rPr>
             </w:pPr>
+            <w:hyperlink r:id="rId20" w:history="1">
+              <w:r>
+                <w:rPr>
+                  <w:rStyle w:val="Hyperlink"/>
+                </w:rPr>
+                <w:t>https://github.com/alkire-jeremy/CIT360/blob/master/src/main/java/collections/CollectionExample.java</w:t>
+              </w:r>
+            </w:hyperlink>
           </w:p>
           <w:p>
             <w:pPr>
@@ -5109,6 +5608,7 @@
                 <w:sz w:val="22"/>
                 <w:szCs w:val="22"/>
               </w:rPr>
+              <w:lastRenderedPageBreak/>
               <w:t>HashMapExample.java</w:t>
             </w:r>
           </w:p>
@@ -5124,6 +5624,14 @@
                 <w:szCs w:val="22"/>
               </w:rPr>
             </w:pPr>
+            <w:hyperlink r:id="rId21" w:history="1">
+              <w:r>
+                <w:rPr>
+                  <w:rStyle w:val="Hyperlink"/>
+                </w:rPr>
+                <w:t>https://github.com/alkire-jeremy/CIT360/blob/master/src/main/java/collections/HashMapExample.java</w:t>
+              </w:r>
+            </w:hyperlink>
           </w:p>
         </w:tc>
         <w:tc>
@@ -5199,6 +5707,14 @@
                 <w:szCs w:val="22"/>
               </w:rPr>
             </w:pPr>
+            <w:hyperlink r:id="rId22" w:history="1">
+              <w:r>
+                <w:rPr>
+                  <w:rStyle w:val="Hyperlink"/>
+                </w:rPr>
+                <w:t>https://github.com/alkire-jeremy/CIT360/blob/master/src/main/java/collections/LinkedListExample.java</w:t>
+              </w:r>
+            </w:hyperlink>
           </w:p>
         </w:tc>
         <w:tc>
@@ -5274,6 +5790,14 @@
                 <w:szCs w:val="22"/>
               </w:rPr>
             </w:pPr>
+            <w:hyperlink r:id="rId23" w:history="1">
+              <w:r>
+                <w:rPr>
+                  <w:rStyle w:val="Hyperlink"/>
+                </w:rPr>
+                <w:t>https://github.com/alkire-jeremy/CIT360/blob/master/src/main/java/collections/TreeMapExample.java</w:t>
+              </w:r>
+            </w:hyperlink>
           </w:p>
         </w:tc>
         <w:tc>
@@ -5349,6 +5873,14 @@
                 <w:szCs w:val="22"/>
               </w:rPr>
             </w:pPr>
+            <w:hyperlink r:id="rId24" w:history="1">
+              <w:r>
+                <w:rPr>
+                  <w:rStyle w:val="Hyperlink"/>
+                </w:rPr>
+                <w:t>https://github.com/alkire-jeremy/CIT360/blob/master/src/main/java/collections/HashSetExample.java</w:t>
+              </w:r>
+            </w:hyperlink>
           </w:p>
         </w:tc>
         <w:tc>
@@ -5393,30 +5925,6 @@
         </w:tc>
       </w:tr>
     </w:tbl>
-    <w:p>
-      <w:pPr>
-        <w:rPr>
-          <w:sz w:val="22"/>
-          <w:szCs w:val="22"/>
-        </w:rPr>
-      </w:pPr>
-    </w:p>
-    <w:p>
-      <w:pPr>
-        <w:rPr>
-          <w:sz w:val="22"/>
-          <w:szCs w:val="22"/>
-        </w:rPr>
-      </w:pPr>
-    </w:p>
-    <w:p>
-      <w:pPr>
-        <w:rPr>
-          <w:sz w:val="22"/>
-          <w:szCs w:val="22"/>
-        </w:rPr>
-      </w:pPr>
-    </w:p>
     <w:p>
       <w:pPr>
         <w:rPr>
@@ -5634,6 +6142,14 @@
                 <w:szCs w:val="22"/>
               </w:rPr>
             </w:pPr>
+            <w:hyperlink r:id="rId25" w:history="1">
+              <w:r>
+                <w:rPr>
+                  <w:rStyle w:val="Hyperlink"/>
+                </w:rPr>
+                <w:t>https://github.com/alkire-jeremy/CIT360/blob/master/Familiarity%20Reviews/Diagrams/Sequence%20Diagrams/sequence_diagram_athlete.png</w:t>
+              </w:r>
+            </w:hyperlink>
           </w:p>
         </w:tc>
         <w:tc>
@@ -5647,14 +6163,6 @@
                 <w:szCs w:val="22"/>
               </w:rPr>
             </w:pPr>
-          </w:p>
-          <w:p>
-            <w:pPr>
-              <w:rPr>
-                <w:sz w:val="22"/>
-                <w:szCs w:val="22"/>
-              </w:rPr>
-            </w:pPr>
             <w:r>
               <w:rPr>
                 <w:sz w:val="22"/>
@@ -5697,7 +6205,15 @@
                 <w:sz w:val="22"/>
                 <w:szCs w:val="22"/>
               </w:rPr>
-              <w:t>This diagram sequentially shows how data flows through the program by outlining what methods are called and what data is passed to them as arguments. It also displays what data is returned by methods (such as getters) and attempts to showcase this flow of information chronologically.</w:t>
+              <w:t xml:space="preserve">This diagram sequentially shows how data flows </w:t>
+            </w:r>
+            <w:r>
+              <w:rPr>
+                <w:sz w:val="22"/>
+                <w:szCs w:val="22"/>
+              </w:rPr>
+              <w:lastRenderedPageBreak/>
+              <w:t>through the program by outlining what methods are called and what data is passed to them as arguments. It also displays what data is returned by methods (such as getters) and attempts to showcase this flow of information chronologically.</w:t>
             </w:r>
           </w:p>
           <w:p>
@@ -5725,6 +6241,7 @@
                 <w:sz w:val="22"/>
                 <w:szCs w:val="22"/>
               </w:rPr>
+              <w:lastRenderedPageBreak/>
               <w:t>My code. The same code used to demonstrate the MVC architectural pattern.</w:t>
             </w:r>
           </w:p>
@@ -5742,15 +6259,6 @@
     <w:p>
       <w:pPr>
         <w:rPr>
-          <w:b/>
-          <w:sz w:val="22"/>
-          <w:szCs w:val="22"/>
-        </w:rPr>
-      </w:pPr>
-    </w:p>
-    <w:p>
-      <w:pPr>
-        <w:rPr>
           <w:sz w:val="22"/>
           <w:szCs w:val="22"/>
         </w:rPr>
@@ -5781,6 +6289,7 @@
     <w:p>
       <w:pPr>
         <w:rPr>
+          <w:rFonts w:cs="Helvetica"/>
           <w:sz w:val="22"/>
           <w:szCs w:val="22"/>
         </w:rPr>
@@ -5800,6 +6309,39 @@
           <w:szCs w:val="22"/>
         </w:rPr>
         <w:t>A use case document offers a story of how an actor utilizes a system (via use cases) to achieve its goals. It provides a detailed step by step description of how the actor will use the system to achieve its desired outcome. Unlike a use case diagram, it provides a written representation of this information, rather than illustrated. It is typically in table format and is composed of a general description of the use case, its name, detail about the author and date in which this information was documented, a list of actors, preconditions, postconditions, an explanation of flow, alternative flows, exceptions, and requirements.</w:t>
+      </w:r>
+    </w:p>
+    <w:p>
+      <w:pPr>
+        <w:rPr>
+          <w:bCs/>
+          <w:sz w:val="22"/>
+          <w:szCs w:val="22"/>
+        </w:rPr>
+      </w:pPr>
+      <w:r>
+        <w:rPr>
+          <w:b/>
+          <w:sz w:val="22"/>
+          <w:szCs w:val="22"/>
+        </w:rPr>
+        <w:t>Also Integrated with:</w:t>
+      </w:r>
+      <w:r>
+        <w:rPr>
+          <w:b/>
+          <w:sz w:val="22"/>
+          <w:szCs w:val="22"/>
+        </w:rPr>
+        <w:t xml:space="preserve"> </w:t>
+      </w:r>
+      <w:r>
+        <w:rPr>
+          <w:bCs/>
+          <w:sz w:val="22"/>
+          <w:szCs w:val="22"/>
+        </w:rPr>
+        <w:t>MVC, Collections</w:t>
       </w:r>
     </w:p>
     <w:p>
@@ -5949,6 +6491,14 @@
                 <w:szCs w:val="22"/>
               </w:rPr>
             </w:pPr>
+            <w:hyperlink r:id="rId26" w:history="1">
+              <w:r>
+                <w:rPr>
+                  <w:rStyle w:val="Hyperlink"/>
+                </w:rPr>
+                <w:t>https://github.com/alkire-jeremy/CIT360/blob/master/Familiarity%20Reviews/Documentation/Use%20Case%20Document.docx</w:t>
+              </w:r>
+            </w:hyperlink>
           </w:p>
         </w:tc>
         <w:tc>
@@ -5981,7 +6531,6 @@
                 <w:sz w:val="22"/>
                 <w:szCs w:val="22"/>
               </w:rPr>
-              <w:lastRenderedPageBreak/>
               <w:br/>
             </w:r>
             <w:r>
@@ -6166,7 +6715,6 @@
                 <w:sz w:val="22"/>
                 <w:szCs w:val="22"/>
               </w:rPr>
-              <w:lastRenderedPageBreak/>
               <w:t>My code. The same code used to demonstrate the MVC architectural pattern.</w:t>
             </w:r>
           </w:p>
@@ -6190,7 +6738,6 @@
                 <w:sz w:val="22"/>
                 <w:szCs w:val="22"/>
               </w:rPr>
-              <w:lastRenderedPageBreak/>
               <w:t>The main method of the program being documented is in the Engine.java class.</w:t>
             </w:r>
           </w:p>
@@ -6265,7 +6812,49 @@
           <w:sz w:val="22"/>
           <w:szCs w:val="22"/>
         </w:rPr>
-        <w:t xml:space="preserve"> Much as its name implies, it is used to outline the dynamics of a system’s ability to change state. State diagrams are sometimes called state machine diagrams and are also known as state chart diagrams. State diagrams model the reaction of objects and classes to stimulation.</w:t>
+        <w:t xml:space="preserve"> Much as its name implies, it is used to outline the dynamics of a system’s ability to change </w:t>
+      </w:r>
+      <w:r>
+        <w:rPr>
+          <w:bCs/>
+          <w:sz w:val="22"/>
+          <w:szCs w:val="22"/>
+        </w:rPr>
+        <w:lastRenderedPageBreak/>
+        <w:t>state. State diagrams are sometimes called state machine diagrams and are also known as state chart diagrams. State diagrams model the reaction of objects and classes to stimulation.</w:t>
+      </w:r>
+    </w:p>
+    <w:p>
+      <w:pPr>
+        <w:rPr>
+          <w:bCs/>
+          <w:sz w:val="22"/>
+          <w:szCs w:val="22"/>
+        </w:rPr>
+      </w:pPr>
+      <w:r>
+        <w:rPr>
+          <w:b/>
+          <w:sz w:val="22"/>
+          <w:szCs w:val="22"/>
+        </w:rPr>
+        <w:t>Also Integrated with:</w:t>
+      </w:r>
+      <w:r>
+        <w:rPr>
+          <w:b/>
+          <w:sz w:val="22"/>
+          <w:szCs w:val="22"/>
+        </w:rPr>
+        <w:t xml:space="preserve"> </w:t>
+      </w:r>
+      <w:r>
+        <w:rPr>
+          <w:bCs/>
+          <w:sz w:val="22"/>
+          <w:szCs w:val="22"/>
+        </w:rPr>
+        <w:t>Threads</w:t>
       </w:r>
     </w:p>
     <w:p>
@@ -6415,6 +7004,14 @@
                 <w:szCs w:val="22"/>
               </w:rPr>
             </w:pPr>
+            <w:hyperlink r:id="rId27" w:history="1">
+              <w:r>
+                <w:rPr>
+                  <w:rStyle w:val="Hyperlink"/>
+                </w:rPr>
+                <w:t>https://github.com/alkire-jeremy/CIT360/blob/master/Familiarity%20Reviews/Diagrams/State%20Diagrams/state_diagram_playsong.png</w:t>
+              </w:r>
+            </w:hyperlink>
           </w:p>
         </w:tc>
         <w:tc>
@@ -6575,15 +7172,7 @@
                 <w:sz w:val="22"/>
                 <w:szCs w:val="22"/>
               </w:rPr>
-              <w:t xml:space="preserve"> means the diagram displays the state changes of the Audio threads, and therefore </w:t>
-            </w:r>
-            <w:r>
-              <w:rPr>
-                <w:sz w:val="22"/>
-                <w:szCs w:val="22"/>
-              </w:rPr>
-              <w:lastRenderedPageBreak/>
-              <w:t>the program (as that is the purpose of the class).</w:t>
+              <w:t xml:space="preserve"> means the diagram displays the state changes of the Audio threads, and therefore the program (as that is the purpose of the class).</w:t>
             </w:r>
           </w:p>
         </w:tc>
@@ -6603,18 +7192,8 @@
                 <w:sz w:val="22"/>
                 <w:szCs w:val="22"/>
               </w:rPr>
-              <w:lastRenderedPageBreak/>
-              <w:t xml:space="preserve">My code. </w:t>
-            </w:r>
-            <w:r>
-              <w:rPr>
-                <w:sz w:val="22"/>
-                <w:szCs w:val="22"/>
-              </w:rPr>
-              <w:t>This diagram showcases the PlaySong.java class which utilizes thread technology.</w:t>
-            </w:r>
-            <w:bookmarkStart w:id="0" w:name="_GoBack"/>
-            <w:bookmarkEnd w:id="0"/>
+              <w:t>My code. This diagram showcases the PlaySong.java class which utilizes thread technology.</w:t>
+            </w:r>
           </w:p>
         </w:tc>
       </w:tr>
@@ -7151,6 +7730,27 @@
     <w:qFormat/>
     <w:rsid w:val="00C552AF"/>
   </w:style>
+  <w:style w:type="paragraph" w:styleId="Heading1">
+    <w:name w:val="heading 1"/>
+    <w:basedOn w:val="Normal"/>
+    <w:next w:val="Normal"/>
+    <w:link w:val="Heading1Char"/>
+    <w:uiPriority w:val="9"/>
+    <w:qFormat/>
+    <w:rsid w:val="00F64635"/>
+    <w:pPr>
+      <w:keepNext/>
+      <w:keepLines/>
+      <w:spacing w:before="240"/>
+      <w:outlineLvl w:val="0"/>
+    </w:pPr>
+    <w:rPr>
+      <w:rFonts w:asciiTheme="majorHAnsi" w:eastAsiaTheme="majorEastAsia" w:hAnsiTheme="majorHAnsi" w:cstheme="majorBidi"/>
+      <w:color w:val="2E74B5" w:themeColor="accent1" w:themeShade="BF"/>
+      <w:sz w:val="32"/>
+      <w:szCs w:val="32"/>
+    </w:rPr>
+  </w:style>
   <w:style w:type="character" w:default="1" w:styleId="DefaultParagraphFont">
     <w:name w:val="Default Paragraph Font"/>
     <w:uiPriority w:val="1"/>
@@ -7237,6 +7837,19 @@
       <w:ind w:left="720"/>
       <w:contextualSpacing/>
     </w:pPr>
+  </w:style>
+  <w:style w:type="character" w:customStyle="1" w:styleId="Heading1Char">
+    <w:name w:val="Heading 1 Char"/>
+    <w:basedOn w:val="DefaultParagraphFont"/>
+    <w:link w:val="Heading1"/>
+    <w:uiPriority w:val="9"/>
+    <w:rsid w:val="00F64635"/>
+    <w:rPr>
+      <w:rFonts w:asciiTheme="majorHAnsi" w:eastAsiaTheme="majorEastAsia" w:hAnsiTheme="majorHAnsi" w:cstheme="majorBidi"/>
+      <w:color w:val="2E74B5" w:themeColor="accent1" w:themeShade="BF"/>
+      <w:sz w:val="32"/>
+      <w:szCs w:val="32"/>
+    </w:rPr>
   </w:style>
 </w:styles>
 </file>

</xml_diff>